<commit_message>
Unit tests of Triangle class
</commit_message>
<xml_diff>
--- a/DeffectReportOfTriangleTask.docx
+++ b/DeffectReportOfTriangleTask.docx
@@ -1046,7 +1046,10 @@
               <w:rPr>
                 <w:lang w:val="en-US"/>
               </w:rPr>
-              <w:t>c&lt;=0</w:t>
+              <w:t>c</w:t>
+            </w:r>
+            <w:r>
+              <w:t>&lt;=0</w:t>
             </w:r>
             <w:r>
               <w:t>.</w:t>
@@ -1208,12 +1211,7 @@
           </w:tcPr>
           <w:p>
             <w:r>
-              <w:t>Всег</w:t>
-            </w:r>
-            <w:bookmarkStart w:id="0" w:name="_GoBack"/>
-            <w:bookmarkEnd w:id="0"/>
-            <w:r>
-              <w:t>да</w:t>
+              <w:t>Всегда</w:t>
             </w:r>
           </w:p>
         </w:tc>
@@ -1262,11 +1260,6 @@
             <w:tcW w:w="1559" w:type="dxa"/>
           </w:tcPr>
           <w:p>
-            <w:pPr>
-              <w:rPr>
-                <w:lang w:val="en-US"/>
-              </w:rPr>
-            </w:pPr>
             <w:r>
               <w:t xml:space="preserve">После проверки кода метода </w:t>
             </w:r>
@@ -1282,19 +1275,25 @@
               <w:t xml:space="preserve">() </w:t>
             </w:r>
             <w:r>
-              <w:t>мною была найдена ошибка в коде</w:t>
+              <w:t>мною бы</w:t>
+            </w:r>
+            <w:bookmarkStart w:id="0" w:name="_GoBack"/>
+            <w:bookmarkEnd w:id="0"/>
+            <w:r>
+              <w:t>ла найдена ошибка в коде</w:t>
             </w:r>
             <w:r>
               <w:t xml:space="preserve">: </w:t>
             </w:r>
             <w:r>
-              <w:t xml:space="preserve">Два раза </w:t>
-            </w:r>
-            <w:proofErr w:type="spellStart"/>
-            <w:r>
-              <w:t>подрят</w:t>
-            </w:r>
-            <w:proofErr w:type="spellEnd"/>
+              <w:t>д</w:t>
+            </w:r>
+            <w:r>
+              <w:t xml:space="preserve">ва раза </w:t>
+            </w:r>
+            <w:r>
+              <w:t>подряд</w:t>
+            </w:r>
             <w:r>
               <w:t xml:space="preserve"> идёт проверка </w:t>
             </w:r>
@@ -1332,9 +1331,6 @@
               <w:t>Однако нет ни одной проверки на то, что с</w:t>
             </w:r>
             <w:r>
-              <w:rPr>
-                <w:lang w:val="en-US"/>
-              </w:rPr>
               <w:t>&lt;=0.</w:t>
             </w:r>
           </w:p>

</xml_diff>